<commit_message>
This is an updated file that includes test cases
This is an updated file that includes test cases
</commit_message>
<xml_diff>
--- a/SDET exercise.docx
+++ b/SDET exercise.docx
@@ -1991,13 +1991,405 @@
     </w:p>
     <w:p>
       <w:pPr>
-        <w:spacing w:after="0" w:line="240" w:lineRule="auto"/>
-        <w:rPr>
-          <w:rFonts w:ascii="Consolas" w:eastAsia="Times New Roman" w:hAnsi="Consolas" w:cs="Times New Roman"/>
-          <w:sz w:val="24"/>
-          <w:szCs w:val="24"/>
-        </w:rPr>
-      </w:pPr>
+        <w:shd w:val="clear" w:color="auto" w:fill="FFFFFF"/>
+        <w:spacing w:after="0" w:line="240" w:lineRule="auto"/>
+        <w:rPr>
+          <w:rFonts w:ascii="Arial" w:eastAsia="Times New Roman" w:hAnsi="Arial" w:cs="Arial"/>
+          <w:color w:val="222222"/>
+          <w:sz w:val="18"/>
+          <w:szCs w:val="18"/>
+        </w:rPr>
+      </w:pPr>
+      <w:r>
+        <w:rPr>
+          <w:rFonts w:ascii="Times New Roman" w:eastAsia="Times New Roman" w:hAnsi="Times New Roman" w:cs="Times New Roman"/>
+          <w:color w:val="222222"/>
+          <w:sz w:val="24"/>
+          <w:szCs w:val="24"/>
+        </w:rPr>
+        <w:t>Possible test case scenarios</w:t>
+      </w:r>
+    </w:p>
+    <w:p>
+      <w:pPr>
+        <w:shd w:val="clear" w:color="auto" w:fill="FFFFFF"/>
+        <w:spacing w:after="0" w:line="240" w:lineRule="auto"/>
+        <w:rPr>
+          <w:rFonts w:ascii="Arial" w:eastAsia="Times New Roman" w:hAnsi="Arial" w:cs="Arial"/>
+          <w:color w:val="222222"/>
+          <w:sz w:val="18"/>
+          <w:szCs w:val="18"/>
+        </w:rPr>
+      </w:pPr>
+      <w:r>
+        <w:rPr>
+          <w:rFonts w:ascii="Arial" w:eastAsia="Times New Roman" w:hAnsi="Arial" w:cs="Arial"/>
+          <w:color w:val="222222"/>
+          <w:sz w:val="18"/>
+          <w:szCs w:val="18"/>
+        </w:rPr>
+        <w:t> </w:t>
+      </w:r>
+    </w:p>
+    <w:p>
+      <w:pPr>
+        <w:shd w:val="clear" w:color="auto" w:fill="FFFFFF"/>
+        <w:spacing w:after="0" w:line="240" w:lineRule="auto"/>
+        <w:rPr>
+          <w:rFonts w:ascii="Arial" w:eastAsia="Times New Roman" w:hAnsi="Arial" w:cs="Arial"/>
+          <w:color w:val="222222"/>
+          <w:sz w:val="18"/>
+          <w:szCs w:val="18"/>
+        </w:rPr>
+      </w:pPr>
+      <w:r>
+        <w:rPr>
+          <w:rFonts w:ascii="Times New Roman" w:eastAsia="Times New Roman" w:hAnsi="Times New Roman" w:cs="Times New Roman"/>
+          <w:color w:val="222222"/>
+          <w:sz w:val="24"/>
+          <w:szCs w:val="24"/>
+        </w:rPr>
+        <w:t>Sentence string can be</w:t>
+      </w:r>
+    </w:p>
+    <w:p>
+      <w:pPr>
+        <w:numPr>
+          <w:ilvl w:val="0"/>
+          <w:numId w:val="2"/>
+        </w:numPr>
+        <w:shd w:val="clear" w:color="auto" w:fill="FFFFFF"/>
+        <w:spacing w:before="100" w:beforeAutospacing="1" w:after="0" w:line="240" w:lineRule="auto"/>
+        <w:rPr>
+          <w:rFonts w:ascii="Arial" w:eastAsia="Times New Roman" w:hAnsi="Arial" w:cs="Arial"/>
+          <w:color w:val="222222"/>
+          <w:sz w:val="18"/>
+          <w:szCs w:val="18"/>
+        </w:rPr>
+      </w:pPr>
+      <w:r>
+        <w:rPr>
+          <w:rFonts w:ascii="Times New Roman" w:eastAsia="Times New Roman" w:hAnsi="Times New Roman" w:cs="Times New Roman"/>
+          <w:color w:val="222222"/>
+          <w:sz w:val="24"/>
+          <w:szCs w:val="24"/>
+        </w:rPr>
+        <w:t>NULL,      ””  </w:t>
+      </w:r>
+    </w:p>
+    <w:p>
+      <w:pPr>
+        <w:numPr>
+          <w:ilvl w:val="0"/>
+          <w:numId w:val="2"/>
+        </w:numPr>
+        <w:shd w:val="clear" w:color="auto" w:fill="FFFFFF"/>
+        <w:spacing w:before="100" w:beforeAutospacing="1" w:after="0" w:line="240" w:lineRule="auto"/>
+        <w:ind w:left="720" w:hanging="360"/>
+        <w:rPr>
+          <w:rFonts w:ascii="Arial" w:eastAsia="Times New Roman" w:hAnsi="Arial" w:cs="Arial"/>
+          <w:color w:val="222222"/>
+          <w:sz w:val="18"/>
+          <w:szCs w:val="18"/>
+        </w:rPr>
+      </w:pPr>
+      <w:r>
+        <w:rPr>
+          <w:rFonts w:ascii="Times New Roman" w:eastAsia="Times New Roman" w:hAnsi="Times New Roman" w:cs="Times New Roman"/>
+          <w:color w:val="222222"/>
+          <w:sz w:val="24"/>
+          <w:szCs w:val="24"/>
+        </w:rPr>
+        <w:t>Empty     “  “</w:t>
+      </w:r>
+    </w:p>
+    <w:p>
+      <w:pPr>
+        <w:numPr>
+          <w:ilvl w:val="0"/>
+          <w:numId w:val="2"/>
+        </w:numPr>
+        <w:shd w:val="clear" w:color="auto" w:fill="FFFFFF"/>
+        <w:spacing w:before="100" w:beforeAutospacing="1" w:after="0" w:line="240" w:lineRule="auto"/>
+        <w:ind w:left="720" w:hanging="360"/>
+        <w:rPr>
+          <w:rFonts w:ascii="Arial" w:eastAsia="Times New Roman" w:hAnsi="Arial" w:cs="Arial"/>
+          <w:color w:val="222222"/>
+          <w:sz w:val="18"/>
+          <w:szCs w:val="18"/>
+        </w:rPr>
+      </w:pPr>
+      <w:r>
+        <w:rPr>
+          <w:rFonts w:ascii="Times New Roman" w:eastAsia="Times New Roman" w:hAnsi="Times New Roman" w:cs="Times New Roman"/>
+          <w:color w:val="222222"/>
+          <w:sz w:val="24"/>
+          <w:szCs w:val="24"/>
+        </w:rPr>
+        <w:t xml:space="preserve">Can be a space  between words  “   ad            </w:t>
+      </w:r>
+      <w:proofErr w:type="spellStart"/>
+      <w:r>
+        <w:rPr>
+          <w:rFonts w:ascii="Times New Roman" w:eastAsia="Times New Roman" w:hAnsi="Times New Roman" w:cs="Times New Roman"/>
+          <w:color w:val="222222"/>
+          <w:sz w:val="24"/>
+          <w:szCs w:val="24"/>
+        </w:rPr>
+        <w:t>huu</w:t>
+      </w:r>
+      <w:proofErr w:type="spellEnd"/>
+      <w:r>
+        <w:rPr>
+          <w:rFonts w:ascii="Times New Roman" w:eastAsia="Times New Roman" w:hAnsi="Times New Roman" w:cs="Times New Roman"/>
+          <w:color w:val="222222"/>
+          <w:sz w:val="24"/>
+          <w:szCs w:val="24"/>
+        </w:rPr>
+        <w:t xml:space="preserve">            </w:t>
+      </w:r>
+      <w:proofErr w:type="spellStart"/>
+      <w:r>
+        <w:rPr>
+          <w:rFonts w:ascii="Times New Roman" w:eastAsia="Times New Roman" w:hAnsi="Times New Roman" w:cs="Times New Roman"/>
+          <w:color w:val="222222"/>
+          <w:sz w:val="24"/>
+          <w:szCs w:val="24"/>
+        </w:rPr>
+        <w:t>lll</w:t>
+      </w:r>
+      <w:proofErr w:type="spellEnd"/>
+      <w:r>
+        <w:rPr>
+          <w:rFonts w:ascii="Times New Roman" w:eastAsia="Times New Roman" w:hAnsi="Times New Roman" w:cs="Times New Roman"/>
+          <w:color w:val="222222"/>
+          <w:sz w:val="24"/>
+          <w:szCs w:val="24"/>
+        </w:rPr>
+        <w:t>      “</w:t>
+      </w:r>
+    </w:p>
+    <w:p>
+      <w:pPr>
+        <w:numPr>
+          <w:ilvl w:val="0"/>
+          <w:numId w:val="2"/>
+        </w:numPr>
+        <w:shd w:val="clear" w:color="auto" w:fill="FFFFFF"/>
+        <w:spacing w:before="100" w:beforeAutospacing="1" w:after="0" w:line="240" w:lineRule="auto"/>
+        <w:ind w:left="720" w:hanging="360"/>
+        <w:rPr>
+          <w:rFonts w:ascii="Arial" w:eastAsia="Times New Roman" w:hAnsi="Arial" w:cs="Arial"/>
+          <w:color w:val="222222"/>
+          <w:sz w:val="18"/>
+          <w:szCs w:val="18"/>
+        </w:rPr>
+      </w:pPr>
+      <w:r>
+        <w:rPr>
+          <w:rFonts w:ascii="Times New Roman" w:eastAsia="Times New Roman" w:hAnsi="Times New Roman" w:cs="Times New Roman"/>
+          <w:color w:val="222222"/>
+          <w:sz w:val="24"/>
+          <w:szCs w:val="24"/>
+        </w:rPr>
+        <w:t>It could be not a word (1234567897852)</w:t>
+      </w:r>
+    </w:p>
+    <w:p>
+      <w:pPr>
+        <w:numPr>
+          <w:ilvl w:val="0"/>
+          <w:numId w:val="2"/>
+        </w:numPr>
+        <w:shd w:val="clear" w:color="auto" w:fill="FFFFFF"/>
+        <w:spacing w:before="100" w:beforeAutospacing="1" w:after="0" w:line="240" w:lineRule="auto"/>
+        <w:ind w:left="720" w:hanging="360"/>
+        <w:rPr>
+          <w:rFonts w:ascii="Arial" w:eastAsia="Times New Roman" w:hAnsi="Arial" w:cs="Arial"/>
+          <w:color w:val="222222"/>
+          <w:sz w:val="18"/>
+          <w:szCs w:val="18"/>
+        </w:rPr>
+      </w:pPr>
+      <w:r>
+        <w:rPr>
+          <w:rFonts w:ascii="Times New Roman" w:eastAsia="Times New Roman" w:hAnsi="Times New Roman" w:cs="Times New Roman"/>
+          <w:color w:val="222222"/>
+          <w:sz w:val="24"/>
+          <w:szCs w:val="24"/>
+        </w:rPr>
+        <w:t>It could the  alphanumeric combination (ase45gh ,  67tt, jgiyo9 )</w:t>
+      </w:r>
+    </w:p>
+    <w:p>
+      <w:pPr>
+        <w:numPr>
+          <w:ilvl w:val="0"/>
+          <w:numId w:val="2"/>
+        </w:numPr>
+        <w:shd w:val="clear" w:color="auto" w:fill="FFFFFF"/>
+        <w:spacing w:before="100" w:beforeAutospacing="1" w:after="0" w:line="240" w:lineRule="auto"/>
+        <w:ind w:left="720" w:hanging="360"/>
+        <w:rPr>
+          <w:rFonts w:ascii="Arial" w:eastAsia="Times New Roman" w:hAnsi="Arial" w:cs="Arial"/>
+          <w:color w:val="222222"/>
+          <w:sz w:val="18"/>
+          <w:szCs w:val="18"/>
+        </w:rPr>
+      </w:pPr>
+      <w:r>
+        <w:rPr>
+          <w:rFonts w:ascii="Times New Roman" w:eastAsia="Times New Roman" w:hAnsi="Times New Roman" w:cs="Times New Roman"/>
+          <w:color w:val="222222"/>
+          <w:sz w:val="24"/>
+          <w:szCs w:val="24"/>
+        </w:rPr>
+        <w:t>It could be  a  word with special characters (%, $, ‘)</w:t>
+      </w:r>
+    </w:p>
+    <w:p>
+      <w:pPr>
+        <w:numPr>
+          <w:ilvl w:val="0"/>
+          <w:numId w:val="2"/>
+        </w:numPr>
+        <w:shd w:val="clear" w:color="auto" w:fill="FFFFFF"/>
+        <w:spacing w:before="100" w:beforeAutospacing="1" w:after="0" w:line="240" w:lineRule="auto"/>
+        <w:ind w:left="720" w:hanging="360"/>
+        <w:rPr>
+          <w:rFonts w:ascii="Arial" w:eastAsia="Times New Roman" w:hAnsi="Arial" w:cs="Arial"/>
+          <w:color w:val="222222"/>
+          <w:sz w:val="18"/>
+          <w:szCs w:val="18"/>
+        </w:rPr>
+      </w:pPr>
+      <w:r>
+        <w:rPr>
+          <w:rFonts w:ascii="Times New Roman" w:eastAsia="Times New Roman" w:hAnsi="Times New Roman" w:cs="Times New Roman"/>
+          <w:color w:val="222222"/>
+          <w:sz w:val="24"/>
+          <w:szCs w:val="24"/>
+        </w:rPr>
+        <w:t>It could be only one long word string  “</w:t>
+      </w:r>
+      <w:proofErr w:type="spellStart"/>
+      <w:r>
+        <w:rPr>
+          <w:rFonts w:ascii="Times New Roman" w:eastAsia="Times New Roman" w:hAnsi="Times New Roman" w:cs="Times New Roman"/>
+          <w:color w:val="222222"/>
+          <w:sz w:val="24"/>
+          <w:szCs w:val="24"/>
+        </w:rPr>
+        <w:t>Thecowjumpedoverthemoon</w:t>
+      </w:r>
+      <w:proofErr w:type="spellEnd"/>
+      <w:r>
+        <w:rPr>
+          <w:rFonts w:ascii="Times New Roman" w:eastAsia="Times New Roman" w:hAnsi="Times New Roman" w:cs="Times New Roman"/>
+          <w:color w:val="222222"/>
+          <w:sz w:val="24"/>
+          <w:szCs w:val="24"/>
+        </w:rPr>
+        <w:t>”</w:t>
+      </w:r>
+    </w:p>
+    <w:p>
+      <w:pPr>
+        <w:numPr>
+          <w:ilvl w:val="0"/>
+          <w:numId w:val="2"/>
+        </w:numPr>
+        <w:shd w:val="clear" w:color="auto" w:fill="FFFFFF"/>
+        <w:spacing w:before="100" w:beforeAutospacing="1" w:after="0" w:line="240" w:lineRule="auto"/>
+        <w:ind w:left="720" w:hanging="360"/>
+        <w:rPr>
+          <w:rFonts w:ascii="Arial" w:eastAsia="Times New Roman" w:hAnsi="Arial" w:cs="Arial"/>
+          <w:color w:val="222222"/>
+          <w:sz w:val="18"/>
+          <w:szCs w:val="18"/>
+        </w:rPr>
+      </w:pPr>
+      <w:r>
+        <w:rPr>
+          <w:rFonts w:ascii="Times New Roman" w:eastAsia="Times New Roman" w:hAnsi="Times New Roman" w:cs="Times New Roman"/>
+          <w:color w:val="222222"/>
+          <w:sz w:val="24"/>
+          <w:szCs w:val="24"/>
+        </w:rPr>
+        <w:t>It could be a sentence where  all words have the  same length ( one two one two)</w:t>
+      </w:r>
+    </w:p>
+    <w:p>
+      <w:pPr>
+        <w:numPr>
+          <w:ilvl w:val="0"/>
+          <w:numId w:val="2"/>
+        </w:numPr>
+        <w:shd w:val="clear" w:color="auto" w:fill="FFFFFF"/>
+        <w:spacing w:before="100" w:beforeAutospacing="1" w:after="0" w:line="240" w:lineRule="auto"/>
+        <w:ind w:left="720" w:hanging="360"/>
+        <w:rPr>
+          <w:rFonts w:ascii="Arial" w:eastAsia="Times New Roman" w:hAnsi="Arial" w:cs="Arial"/>
+          <w:color w:val="222222"/>
+          <w:sz w:val="18"/>
+          <w:szCs w:val="18"/>
+        </w:rPr>
+      </w:pPr>
+      <w:r>
+        <w:rPr>
+          <w:rFonts w:ascii="Times New Roman" w:eastAsia="Times New Roman" w:hAnsi="Times New Roman" w:cs="Times New Roman"/>
+          <w:color w:val="222222"/>
+          <w:sz w:val="24"/>
+          <w:szCs w:val="24"/>
+        </w:rPr>
+        <w:t xml:space="preserve">It could be coma , after word too (cat, cat </w:t>
+      </w:r>
+      <w:proofErr w:type="spellStart"/>
+      <w:r>
+        <w:rPr>
+          <w:rFonts w:ascii="Times New Roman" w:eastAsia="Times New Roman" w:hAnsi="Times New Roman" w:cs="Times New Roman"/>
+          <w:color w:val="222222"/>
+          <w:sz w:val="24"/>
+          <w:szCs w:val="24"/>
+        </w:rPr>
+        <w:t>cat</w:t>
+      </w:r>
+      <w:proofErr w:type="spellEnd"/>
+      <w:r>
+        <w:rPr>
+          <w:rFonts w:ascii="Times New Roman" w:eastAsia="Times New Roman" w:hAnsi="Times New Roman" w:cs="Times New Roman"/>
+          <w:color w:val="222222"/>
+          <w:sz w:val="24"/>
+          <w:szCs w:val="24"/>
+        </w:rPr>
+        <w:t>: cat&amp;)</w:t>
+      </w:r>
+    </w:p>
+    <w:p>
+      <w:pPr>
+        <w:numPr>
+          <w:ilvl w:val="0"/>
+          <w:numId w:val="2"/>
+        </w:numPr>
+        <w:shd w:val="clear" w:color="auto" w:fill="FFFFFF"/>
+        <w:spacing w:before="100" w:beforeAutospacing="1" w:after="0" w:line="240" w:lineRule="auto"/>
+        <w:ind w:left="720" w:hanging="360"/>
+        <w:rPr>
+          <w:rFonts w:ascii="Arial" w:eastAsia="Times New Roman" w:hAnsi="Arial" w:cs="Arial"/>
+          <w:color w:val="222222"/>
+          <w:sz w:val="18"/>
+          <w:szCs w:val="18"/>
+        </w:rPr>
+      </w:pPr>
+      <w:r>
+        <w:rPr>
+          <w:rFonts w:ascii="Times New Roman" w:eastAsia="Times New Roman" w:hAnsi="Times New Roman" w:cs="Times New Roman"/>
+          <w:color w:val="222222"/>
+          <w:sz w:val="24"/>
+          <w:szCs w:val="24"/>
+        </w:rPr>
+        <w:t>It could be math formula “(12 *5) + (45/5) -7 +7”</w:t>
+      </w:r>
     </w:p>
     <w:p>
       <w:pPr>
@@ -2033,6 +2425,257 @@
     </w:sectPr>
   </w:body>
 </w:document>
+</file>
+
+<file path=word/numbering.xml><?xml version="1.0" encoding="utf-8"?>
+<w:numbering xmlns:ve="http://schemas.openxmlformats.org/markup-compatibility/2006" xmlns:o="urn:schemas-microsoft-com:office:office" xmlns:r="http://schemas.openxmlformats.org/officeDocument/2006/relationships" xmlns:m="http://schemas.openxmlformats.org/officeDocument/2006/math" xmlns:v="urn:schemas-microsoft-com:vml" xmlns:wp="http://schemas.openxmlformats.org/drawingml/2006/wordprocessingDrawing" xmlns:w10="urn:schemas-microsoft-com:office:word" xmlns:w="http://schemas.openxmlformats.org/wordprocessingml/2006/main" xmlns:wne="http://schemas.microsoft.com/office/word/2006/wordml">
+  <w:abstractNum w:abstractNumId="0">
+    <w:nsid w:val="150A60DF"/>
+    <w:multiLevelType w:val="multilevel"/>
+    <w:tmpl w:val="147C3FD6"/>
+    <w:lvl w:ilvl="0">
+      <w:start w:val="1"/>
+      <w:numFmt w:val="decimal"/>
+      <w:lvlText w:val="%1."/>
+      <w:lvlJc w:val="left"/>
+      <w:pPr>
+        <w:tabs>
+          <w:tab w:val="num" w:pos="720"/>
+        </w:tabs>
+        <w:ind w:left="720" w:hanging="360"/>
+      </w:pPr>
+    </w:lvl>
+    <w:lvl w:ilvl="1" w:tentative="1">
+      <w:start w:val="1"/>
+      <w:numFmt w:val="decimal"/>
+      <w:lvlText w:val="%2."/>
+      <w:lvlJc w:val="left"/>
+      <w:pPr>
+        <w:tabs>
+          <w:tab w:val="num" w:pos="1440"/>
+        </w:tabs>
+        <w:ind w:left="1440" w:hanging="360"/>
+      </w:pPr>
+    </w:lvl>
+    <w:lvl w:ilvl="2" w:tentative="1">
+      <w:start w:val="1"/>
+      <w:numFmt w:val="decimal"/>
+      <w:lvlText w:val="%3."/>
+      <w:lvlJc w:val="left"/>
+      <w:pPr>
+        <w:tabs>
+          <w:tab w:val="num" w:pos="2160"/>
+        </w:tabs>
+        <w:ind w:left="2160" w:hanging="360"/>
+      </w:pPr>
+    </w:lvl>
+    <w:lvl w:ilvl="3" w:tentative="1">
+      <w:start w:val="1"/>
+      <w:numFmt w:val="decimal"/>
+      <w:lvlText w:val="%4."/>
+      <w:lvlJc w:val="left"/>
+      <w:pPr>
+        <w:tabs>
+          <w:tab w:val="num" w:pos="2880"/>
+        </w:tabs>
+        <w:ind w:left="2880" w:hanging="360"/>
+      </w:pPr>
+    </w:lvl>
+    <w:lvl w:ilvl="4" w:tentative="1">
+      <w:start w:val="1"/>
+      <w:numFmt w:val="decimal"/>
+      <w:lvlText w:val="%5."/>
+      <w:lvlJc w:val="left"/>
+      <w:pPr>
+        <w:tabs>
+          <w:tab w:val="num" w:pos="3600"/>
+        </w:tabs>
+        <w:ind w:left="3600" w:hanging="360"/>
+      </w:pPr>
+    </w:lvl>
+    <w:lvl w:ilvl="5" w:tentative="1">
+      <w:start w:val="1"/>
+      <w:numFmt w:val="decimal"/>
+      <w:lvlText w:val="%6."/>
+      <w:lvlJc w:val="left"/>
+      <w:pPr>
+        <w:tabs>
+          <w:tab w:val="num" w:pos="4320"/>
+        </w:tabs>
+        <w:ind w:left="4320" w:hanging="360"/>
+      </w:pPr>
+    </w:lvl>
+    <w:lvl w:ilvl="6" w:tentative="1">
+      <w:start w:val="1"/>
+      <w:numFmt w:val="decimal"/>
+      <w:lvlText w:val="%7."/>
+      <w:lvlJc w:val="left"/>
+      <w:pPr>
+        <w:tabs>
+          <w:tab w:val="num" w:pos="5040"/>
+        </w:tabs>
+        <w:ind w:left="5040" w:hanging="360"/>
+      </w:pPr>
+    </w:lvl>
+    <w:lvl w:ilvl="7" w:tentative="1">
+      <w:start w:val="1"/>
+      <w:numFmt w:val="decimal"/>
+      <w:lvlText w:val="%8."/>
+      <w:lvlJc w:val="left"/>
+      <w:pPr>
+        <w:tabs>
+          <w:tab w:val="num" w:pos="5760"/>
+        </w:tabs>
+        <w:ind w:left="5760" w:hanging="360"/>
+      </w:pPr>
+    </w:lvl>
+    <w:lvl w:ilvl="8" w:tentative="1">
+      <w:start w:val="1"/>
+      <w:numFmt w:val="decimal"/>
+      <w:lvlText w:val="%9."/>
+      <w:lvlJc w:val="left"/>
+      <w:pPr>
+        <w:tabs>
+          <w:tab w:val="num" w:pos="6480"/>
+        </w:tabs>
+        <w:ind w:left="6480" w:hanging="360"/>
+      </w:pPr>
+    </w:lvl>
+  </w:abstractNum>
+  <w:abstractNum w:abstractNumId="1">
+    <w:nsid w:val="607B150D"/>
+    <w:multiLevelType w:val="multilevel"/>
+    <w:tmpl w:val="94400038"/>
+    <w:lvl w:ilvl="0">
+      <w:start w:val="1"/>
+      <w:numFmt w:val="decimal"/>
+      <w:lvlText w:val="%1."/>
+      <w:lvlJc w:val="left"/>
+      <w:pPr>
+        <w:tabs>
+          <w:tab w:val="num" w:pos="720"/>
+        </w:tabs>
+        <w:ind w:left="720" w:hanging="360"/>
+      </w:pPr>
+    </w:lvl>
+    <w:lvl w:ilvl="1" w:tentative="1">
+      <w:start w:val="1"/>
+      <w:numFmt w:val="decimal"/>
+      <w:lvlText w:val="%2."/>
+      <w:lvlJc w:val="left"/>
+      <w:pPr>
+        <w:tabs>
+          <w:tab w:val="num" w:pos="1440"/>
+        </w:tabs>
+        <w:ind w:left="1440" w:hanging="360"/>
+      </w:pPr>
+    </w:lvl>
+    <w:lvl w:ilvl="2" w:tentative="1">
+      <w:start w:val="1"/>
+      <w:numFmt w:val="decimal"/>
+      <w:lvlText w:val="%3."/>
+      <w:lvlJc w:val="left"/>
+      <w:pPr>
+        <w:tabs>
+          <w:tab w:val="num" w:pos="2160"/>
+        </w:tabs>
+        <w:ind w:left="2160" w:hanging="360"/>
+      </w:pPr>
+    </w:lvl>
+    <w:lvl w:ilvl="3" w:tentative="1">
+      <w:start w:val="1"/>
+      <w:numFmt w:val="decimal"/>
+      <w:lvlText w:val="%4."/>
+      <w:lvlJc w:val="left"/>
+      <w:pPr>
+        <w:tabs>
+          <w:tab w:val="num" w:pos="2880"/>
+        </w:tabs>
+        <w:ind w:left="2880" w:hanging="360"/>
+      </w:pPr>
+    </w:lvl>
+    <w:lvl w:ilvl="4" w:tentative="1">
+      <w:start w:val="1"/>
+      <w:numFmt w:val="decimal"/>
+      <w:lvlText w:val="%5."/>
+      <w:lvlJc w:val="left"/>
+      <w:pPr>
+        <w:tabs>
+          <w:tab w:val="num" w:pos="3600"/>
+        </w:tabs>
+        <w:ind w:left="3600" w:hanging="360"/>
+      </w:pPr>
+    </w:lvl>
+    <w:lvl w:ilvl="5" w:tentative="1">
+      <w:start w:val="1"/>
+      <w:numFmt w:val="decimal"/>
+      <w:lvlText w:val="%6."/>
+      <w:lvlJc w:val="left"/>
+      <w:pPr>
+        <w:tabs>
+          <w:tab w:val="num" w:pos="4320"/>
+        </w:tabs>
+        <w:ind w:left="4320" w:hanging="360"/>
+      </w:pPr>
+    </w:lvl>
+    <w:lvl w:ilvl="6" w:tentative="1">
+      <w:start w:val="1"/>
+      <w:numFmt w:val="decimal"/>
+      <w:lvlText w:val="%7."/>
+      <w:lvlJc w:val="left"/>
+      <w:pPr>
+        <w:tabs>
+          <w:tab w:val="num" w:pos="5040"/>
+        </w:tabs>
+        <w:ind w:left="5040" w:hanging="360"/>
+      </w:pPr>
+    </w:lvl>
+    <w:lvl w:ilvl="7" w:tentative="1">
+      <w:start w:val="1"/>
+      <w:numFmt w:val="decimal"/>
+      <w:lvlText w:val="%8."/>
+      <w:lvlJc w:val="left"/>
+      <w:pPr>
+        <w:tabs>
+          <w:tab w:val="num" w:pos="5760"/>
+        </w:tabs>
+        <w:ind w:left="5760" w:hanging="360"/>
+      </w:pPr>
+    </w:lvl>
+    <w:lvl w:ilvl="8" w:tentative="1">
+      <w:start w:val="1"/>
+      <w:numFmt w:val="decimal"/>
+      <w:lvlText w:val="%9."/>
+      <w:lvlJc w:val="left"/>
+      <w:pPr>
+        <w:tabs>
+          <w:tab w:val="num" w:pos="6480"/>
+        </w:tabs>
+        <w:ind w:left="6480" w:hanging="360"/>
+      </w:pPr>
+    </w:lvl>
+  </w:abstractNum>
+  <w:num w:numId="1">
+    <w:abstractNumId w:val="0"/>
+    <w:lvlOverride w:ilvl="0">
+      <w:lvl w:ilvl="0">
+        <w:numFmt w:val="lowerLetter"/>
+        <w:lvlText w:val="%1."/>
+        <w:lvlJc w:val="left"/>
+      </w:lvl>
+    </w:lvlOverride>
+  </w:num>
+  <w:num w:numId="2">
+    <w:abstractNumId w:val="1"/>
+    <w:lvlOverride w:ilvl="0">
+      <w:lvl w:ilvl="0">
+        <w:numFmt w:val="lowerLetter"/>
+        <w:lvlText w:val="%1."/>
+        <w:lvlJc w:val="left"/>
+      </w:lvl>
+    </w:lvlOverride>
+  </w:num>
+</w:numbering>
 </file>
 
 <file path=word/styles.xml><?xml version="1.0" encoding="utf-8"?>

</xml_diff>